<commit_message>
Church Site to Jerin
</commit_message>
<xml_diff>
--- a/DBQuery.docx
+++ b/DBQuery.docx
@@ -6,339 +6,392 @@
       <w:r>
         <w:t>CREATE TABLE `</w:t>
       </w:r>
-      <w:r>
-        <w:t>orgTable</w:t>
-      </w:r>
+      <w:proofErr w:type="spellStart"/>
+      <w:r>
+        <w:t>org</w:t>
+      </w:r>
+      <w:r>
+        <w:t>Table</w:t>
+      </w:r>
+      <w:proofErr w:type="spellEnd"/>
       <w:r>
         <w:t>` (</w:t>
       </w:r>
     </w:p>
     <w:p>
       <w:r>
-        <w:t xml:space="preserve"> `id` </w:t>
-      </w:r>
-      <w:proofErr w:type="gramStart"/>
-      <w:r>
-        <w:t>int(</w:t>
-      </w:r>
-      <w:proofErr w:type="gramEnd"/>
-      <w:r>
-        <w:t>10) NOT NULL AUTO_INCREMENT,</w:t>
-      </w:r>
-    </w:p>
-    <w:p>
-      <w:r>
-        <w:t xml:space="preserve"> `org` </w:t>
-      </w:r>
-      <w:proofErr w:type="gramStart"/>
-      <w:r>
-        <w:t>varchar(</w:t>
-      </w:r>
-      <w:proofErr w:type="gramEnd"/>
-      <w:r>
-        <w:t>50),</w:t>
-      </w:r>
-    </w:p>
-    <w:p>
-      <w:r>
-        <w:t xml:space="preserve"> `formdate`date,</w:t>
-      </w:r>
-    </w:p>
-    <w:p>
-      <w:r>
-        <w:t xml:space="preserve"> `paddress`</w:t>
-      </w:r>
-      <w:proofErr w:type="gramStart"/>
-      <w:r>
-        <w:t>varchar(</w:t>
-      </w:r>
-      <w:proofErr w:type="gramEnd"/>
-      <w:r>
-        <w:t>70),</w:t>
+        <w:t xml:space="preserve"> `id` int(10) NOT NULL AUTO_INCREMENT,</w:t>
+      </w:r>
+    </w:p>
+    <w:p>
+      <w:r>
+        <w:t xml:space="preserve"> `org` varchar(50),</w:t>
+      </w:r>
+    </w:p>
+    <w:p>
+      <w:r>
+        <w:t xml:space="preserve"> `</w:t>
+      </w:r>
+      <w:proofErr w:type="spellStart"/>
+      <w:r>
+        <w:t>formdate</w:t>
+      </w:r>
+      <w:proofErr w:type="spellEnd"/>
+      <w:r>
+        <w:t>`</w:t>
+      </w:r>
+      <w:r>
+        <w:t xml:space="preserve"> </w:t>
+      </w:r>
+      <w:r>
+        <w:t>date,</w:t>
+      </w:r>
+    </w:p>
+    <w:p>
+      <w:r>
+        <w:t xml:space="preserve"> `</w:t>
+      </w:r>
+      <w:proofErr w:type="spellStart"/>
+      <w:r>
+        <w:t>paddress</w:t>
+      </w:r>
+      <w:proofErr w:type="spellEnd"/>
+      <w:r>
+        <w:t>`</w:t>
+      </w:r>
+      <w:r>
+        <w:t xml:space="preserve"> </w:t>
+      </w:r>
+      <w:r>
+        <w:t>varchar(70),</w:t>
       </w:r>
     </w:p>
     <w:p>
       <w:r>
         <w:t xml:space="preserve"> `city`</w:t>
       </w:r>
-      <w:proofErr w:type="gramStart"/>
-      <w:r>
-        <w:t>varchar(</w:t>
-      </w:r>
-      <w:proofErr w:type="gramEnd"/>
-      <w:r>
-        <w:t>20),</w:t>
+      <w:r>
+        <w:t xml:space="preserve"> </w:t>
+      </w:r>
+      <w:r>
+        <w:t>varchar(20),</w:t>
       </w:r>
     </w:p>
     <w:p>
       <w:r>
         <w:t xml:space="preserve"> `country`</w:t>
       </w:r>
-      <w:proofErr w:type="gramStart"/>
-      <w:r>
-        <w:t>varchar(</w:t>
-      </w:r>
-      <w:proofErr w:type="gramEnd"/>
-      <w:r>
-        <w:t>20),</w:t>
+      <w:r>
+        <w:t xml:space="preserve"> </w:t>
+      </w:r>
+      <w:r>
+        <w:t>varchar(20),</w:t>
       </w:r>
     </w:p>
     <w:p>
       <w:r>
         <w:t xml:space="preserve"> `state`</w:t>
       </w:r>
-      <w:proofErr w:type="gramStart"/>
-      <w:r>
-        <w:t>varchar(</w:t>
-      </w:r>
-      <w:proofErr w:type="gramEnd"/>
-      <w:r>
-        <w:t>20),</w:t>
-      </w:r>
-    </w:p>
-    <w:p>
-      <w:r>
-        <w:t xml:space="preserve"> `district` </w:t>
-      </w:r>
-      <w:proofErr w:type="gramStart"/>
-      <w:r>
-        <w:t>varchar(</w:t>
-      </w:r>
-      <w:proofErr w:type="gramEnd"/>
-      <w:r>
-        <w:t>20),</w:t>
-      </w:r>
-    </w:p>
-    <w:p>
-      <w:r>
-        <w:t xml:space="preserve"> `taluk` </w:t>
-      </w:r>
-      <w:proofErr w:type="gramStart"/>
-      <w:r>
-        <w:t>varchar(</w:t>
-      </w:r>
-      <w:proofErr w:type="gramEnd"/>
-      <w:r>
-        <w:t>20),</w:t>
-      </w:r>
-    </w:p>
-    <w:p>
-      <w:r>
-        <w:t xml:space="preserve"> `pin` </w:t>
-      </w:r>
-      <w:proofErr w:type="gramStart"/>
-      <w:r>
-        <w:t>int(</w:t>
-      </w:r>
-      <w:proofErr w:type="gramEnd"/>
-      <w:r>
-        <w:t>6),</w:t>
+      <w:r>
+        <w:t xml:space="preserve"> </w:t>
+      </w:r>
+      <w:r>
+        <w:t>varchar(20),</w:t>
+      </w:r>
+    </w:p>
+    <w:p>
+      <w:r>
+        <w:t xml:space="preserve"> `district` varchar(20),</w:t>
+      </w:r>
+    </w:p>
+    <w:p>
+      <w:r>
+        <w:t xml:space="preserve"> `taluk` varchar(20),</w:t>
+      </w:r>
+    </w:p>
+    <w:p>
+      <w:r>
+        <w:t xml:space="preserve"> `pin` int(6),</w:t>
       </w:r>
     </w:p>
     <w:p>
       <w:r>
         <w:t xml:space="preserve"> `mobile`</w:t>
       </w:r>
-      <w:proofErr w:type="gramStart"/>
-      <w:r>
-        <w:t>int(</w:t>
-      </w:r>
-      <w:proofErr w:type="gramEnd"/>
-      <w:r>
-        <w:t>10),</w:t>
-      </w:r>
-    </w:p>
-    <w:p>
-      <w:r>
-        <w:t xml:space="preserve"> `Amobile`</w:t>
-      </w:r>
-      <w:proofErr w:type="gramStart"/>
-      <w:r>
-        <w:t>int(</w:t>
-      </w:r>
-      <w:proofErr w:type="gramEnd"/>
-      <w:r>
-        <w:t>10),</w:t>
-      </w:r>
-    </w:p>
-    <w:p>
-      <w:r>
-        <w:t xml:space="preserve"> `email` </w:t>
-      </w:r>
-      <w:proofErr w:type="gramStart"/>
-      <w:r>
-        <w:t>varchar(</w:t>
-      </w:r>
-      <w:proofErr w:type="gramEnd"/>
-      <w:r>
-        <w:t>40),</w:t>
-      </w:r>
-    </w:p>
-    <w:p>
-      <w:r>
-        <w:t xml:space="preserve"> `username` </w:t>
-      </w:r>
-      <w:proofErr w:type="gramStart"/>
-      <w:r>
-        <w:t>varchar(</w:t>
-      </w:r>
-      <w:proofErr w:type="gramEnd"/>
-      <w:r>
-        <w:t>40),</w:t>
-      </w:r>
-    </w:p>
-    <w:p>
-      <w:r>
-        <w:t xml:space="preserve"> `build` </w:t>
-      </w:r>
-      <w:proofErr w:type="gramStart"/>
-      <w:r>
-        <w:t>varchar(</w:t>
-      </w:r>
-      <w:proofErr w:type="gramEnd"/>
-      <w:r>
-        <w:t>3),</w:t>
-      </w:r>
-    </w:p>
-    <w:p>
-      <w:r>
-        <w:t xml:space="preserve"> `remarks`</w:t>
-      </w:r>
-      <w:proofErr w:type="gramStart"/>
-      <w:r>
-        <w:t>varchar(</w:t>
-      </w:r>
-      <w:proofErr w:type="gramEnd"/>
-      <w:r>
-        <w:t>300),</w:t>
-      </w:r>
-    </w:p>
-    <w:p>
-      <w:r>
-        <w:t xml:space="preserve"> `believersN` </w:t>
-      </w:r>
-      <w:proofErr w:type="gramStart"/>
-      <w:r>
-        <w:t>int(</w:t>
-      </w:r>
-      <w:proofErr w:type="gramEnd"/>
-      <w:r>
-        <w:t>5),</w:t>
-      </w:r>
-    </w:p>
-    <w:p>
-      <w:r>
-        <w:t xml:space="preserve"> `BbelieversN` </w:t>
-      </w:r>
-      <w:proofErr w:type="gramStart"/>
-      <w:r>
-        <w:t>int(</w:t>
-      </w:r>
-      <w:proofErr w:type="gramEnd"/>
-      <w:r>
-        <w:t>5),</w:t>
-      </w:r>
-    </w:p>
-    <w:p>
-      <w:r>
-        <w:t xml:space="preserve"> `youthsN` </w:t>
-      </w:r>
-      <w:proofErr w:type="gramStart"/>
-      <w:r>
-        <w:t>int(</w:t>
-      </w:r>
-      <w:proofErr w:type="gramEnd"/>
-      <w:r>
-        <w:t>5),</w:t>
-      </w:r>
-    </w:p>
-    <w:p>
-      <w:r>
-        <w:t xml:space="preserve"> `teenagersN` </w:t>
-      </w:r>
-      <w:proofErr w:type="gramStart"/>
-      <w:r>
-        <w:t>int(</w:t>
-      </w:r>
-      <w:proofErr w:type="gramEnd"/>
-      <w:r>
-        <w:t>5),</w:t>
-      </w:r>
-    </w:p>
-    <w:p>
-      <w:r>
-        <w:t xml:space="preserve"> `childre</w:t>
-      </w:r>
-      <w:r>
-        <w:t>n</w:t>
-      </w:r>
-      <w:r>
-        <w:t xml:space="preserve">` </w:t>
-      </w:r>
-      <w:proofErr w:type="gramStart"/>
-      <w:r>
-        <w:t>int(</w:t>
-      </w:r>
-      <w:proofErr w:type="gramEnd"/>
-      <w:r>
-        <w:t>5),</w:t>
-      </w:r>
-    </w:p>
-    <w:p>
-      <w:r>
-        <w:t xml:space="preserve"> `locLat` </w:t>
-      </w:r>
-      <w:proofErr w:type="gramStart"/>
-      <w:r>
-        <w:t>float(</w:t>
-      </w:r>
-      <w:proofErr w:type="gramEnd"/>
-      <w:r>
-        <w:t>10),</w:t>
-      </w:r>
-    </w:p>
-    <w:p>
-      <w:r>
-        <w:t xml:space="preserve"> `locLong` </w:t>
-      </w:r>
-      <w:proofErr w:type="gramStart"/>
-      <w:r>
-        <w:t>float(</w:t>
-      </w:r>
-      <w:proofErr w:type="gramEnd"/>
-      <w:r>
-        <w:t>10),</w:t>
-      </w:r>
-    </w:p>
-    <w:p>
-      <w:r>
-        <w:t xml:space="preserve"> `logoimage` </w:t>
-      </w:r>
-      <w:proofErr w:type="gramStart"/>
-      <w:r>
-        <w:t>varchar(</w:t>
-      </w:r>
-      <w:proofErr w:type="gramEnd"/>
-      <w:r>
-        <w:t>30),</w:t>
-      </w:r>
-    </w:p>
-    <w:p>
-      <w:r>
-        <w:t xml:space="preserve"> `history`</w:t>
-      </w:r>
-      <w:proofErr w:type="gramStart"/>
-      <w:r>
-        <w:t>varchar(</w:t>
-      </w:r>
-      <w:proofErr w:type="gramEnd"/>
-      <w:r>
-        <w:t>1000),</w:t>
-      </w:r>
-    </w:p>
-    <w:p>
-      <w:r>
-        <w:t xml:space="preserve"> PRIMARY KEY (`id`));</w:t>
+      <w:r>
+        <w:t xml:space="preserve"> </w:t>
+      </w:r>
+      <w:r>
+        <w:t>varchar</w:t>
+      </w:r>
+      <w:r>
+        <w:t xml:space="preserve"> </w:t>
+      </w:r>
+      <w:r>
+        <w:t>(10),</w:t>
+      </w:r>
+    </w:p>
+    <w:p>
+      <w:r>
+        <w:t xml:space="preserve"> `</w:t>
+      </w:r>
+      <w:proofErr w:type="spellStart"/>
+      <w:r>
+        <w:t>Amobile</w:t>
+      </w:r>
+      <w:proofErr w:type="spellEnd"/>
+      <w:r>
+        <w:t>`</w:t>
+      </w:r>
+      <w:r>
+        <w:t xml:space="preserve"> </w:t>
+      </w:r>
+      <w:r>
+        <w:t>varchar</w:t>
+      </w:r>
+      <w:r>
+        <w:t xml:space="preserve"> </w:t>
+      </w:r>
+      <w:r>
+        <w:t>(10),</w:t>
+      </w:r>
+    </w:p>
+    <w:p>
+      <w:r>
+        <w:t xml:space="preserve"> `email` varchar(40),</w:t>
+      </w:r>
+    </w:p>
+    <w:p>
+      <w:r>
+        <w:t xml:space="preserve"> `username` varchar(40),</w:t>
+      </w:r>
+    </w:p>
+    <w:p>
+      <w:r>
+        <w:t xml:space="preserve">  `remarks`</w:t>
+      </w:r>
+      <w:r>
+        <w:t xml:space="preserve"> </w:t>
+      </w:r>
+      <w:r>
+        <w:t>varchar(300),</w:t>
+      </w:r>
+    </w:p>
+    <w:p>
+      <w:r>
+        <w:t xml:space="preserve">  `</w:t>
+      </w:r>
+      <w:proofErr w:type="spellStart"/>
+      <w:r>
+        <w:t>locLat</w:t>
+      </w:r>
+      <w:proofErr w:type="spellEnd"/>
+      <w:r>
+        <w:t>` float(10),</w:t>
+      </w:r>
+    </w:p>
+    <w:p>
+      <w:r>
+        <w:t xml:space="preserve"> `</w:t>
+      </w:r>
+      <w:proofErr w:type="spellStart"/>
+      <w:r>
+        <w:t>locLong</w:t>
+      </w:r>
+      <w:proofErr w:type="spellEnd"/>
+      <w:r>
+        <w:t>` float(10),</w:t>
+      </w:r>
+    </w:p>
+    <w:p>
+      <w:r>
+        <w:t xml:space="preserve"> `</w:t>
+      </w:r>
+      <w:proofErr w:type="spellStart"/>
+      <w:r>
+        <w:t>logoimage</w:t>
+      </w:r>
+      <w:proofErr w:type="spellEnd"/>
+      <w:r>
+        <w:t>` varchar(30),</w:t>
+      </w:r>
+    </w:p>
+    <w:p>
+      <w:r>
+        <w:t xml:space="preserve">  PRIMARY KEY (`id`));</w:t>
+      </w:r>
+    </w:p>
+    <w:p/>
+    <w:p>
+      <w:r>
+        <w:t>CREATE TABLE `</w:t>
+      </w:r>
+      <w:proofErr w:type="spellStart"/>
+      <w:r>
+        <w:t>memberTable</w:t>
+      </w:r>
+      <w:proofErr w:type="spellEnd"/>
+      <w:r>
+        <w:t>` (</w:t>
+      </w:r>
+    </w:p>
+    <w:p>
+      <w:r>
+        <w:t xml:space="preserve"> `id` int(10) NOT NULL AUTO_INCREMENT,</w:t>
+      </w:r>
+    </w:p>
+    <w:p>
+      <w:r>
+        <w:t xml:space="preserve"> `member` varchar(50),</w:t>
+      </w:r>
+    </w:p>
+    <w:p>
+      <w:r>
+        <w:t xml:space="preserve"> `</w:t>
+      </w:r>
+      <w:proofErr w:type="spellStart"/>
+      <w:r>
+        <w:t>paddress</w:t>
+      </w:r>
+      <w:proofErr w:type="spellEnd"/>
+      <w:r>
+        <w:t>` varchar(70),</w:t>
+      </w:r>
+    </w:p>
+    <w:p>
+      <w:r>
+        <w:t xml:space="preserve"> `city` varchar(20),</w:t>
+      </w:r>
+    </w:p>
+    <w:p>
+      <w:r>
+        <w:t xml:space="preserve"> `country` varchar(20),</w:t>
+      </w:r>
+    </w:p>
+    <w:p>
+      <w:r>
+        <w:t xml:space="preserve"> `state` varchar(20),</w:t>
+      </w:r>
+    </w:p>
+    <w:p>
+      <w:r>
+        <w:t xml:space="preserve"> `district` varchar(20),</w:t>
+      </w:r>
+    </w:p>
+    <w:p>
+      <w:r>
+        <w:t xml:space="preserve"> `taluk` varchar(20),</w:t>
+      </w:r>
+    </w:p>
+    <w:p>
+      <w:r>
+        <w:t xml:space="preserve"> `pin` int(6),</w:t>
+      </w:r>
+    </w:p>
+    <w:p>
+      <w:r>
+        <w:lastRenderedPageBreak/>
+        <w:t xml:space="preserve"> `</w:t>
+      </w:r>
+      <w:proofErr w:type="spellStart"/>
+      <w:r>
+        <w:t>cnumber</w:t>
+      </w:r>
+      <w:proofErr w:type="spellEnd"/>
+      <w:r>
+        <w:t>` varchar (10),</w:t>
+      </w:r>
+    </w:p>
+    <w:p>
+      <w:r>
+        <w:t xml:space="preserve"> `</w:t>
+      </w:r>
+      <w:proofErr w:type="spellStart"/>
+      <w:r>
+        <w:t>wnumber</w:t>
+      </w:r>
+      <w:proofErr w:type="spellEnd"/>
+      <w:r>
+        <w:t>` varchar (10),</w:t>
+      </w:r>
+    </w:p>
+    <w:p>
+      <w:r>
+        <w:t xml:space="preserve"> `email` varchar(40),</w:t>
+      </w:r>
+    </w:p>
+    <w:p>
+      <w:r>
+        <w:t xml:space="preserve"> `dob` date,</w:t>
+      </w:r>
+    </w:p>
+    <w:p>
+      <w:r>
+        <w:t xml:space="preserve">  `gender` varchar(12),</w:t>
+      </w:r>
+    </w:p>
+    <w:p>
+      <w:r>
+        <w:t xml:space="preserve">  `</w:t>
+      </w:r>
+      <w:proofErr w:type="spellStart"/>
+      <w:r>
+        <w:t>equalification</w:t>
+      </w:r>
+      <w:proofErr w:type="spellEnd"/>
+      <w:r>
+        <w:t>` varchar(30),</w:t>
+      </w:r>
+    </w:p>
+    <w:p>
+      <w:r>
+        <w:t xml:space="preserve"> `skills` varchar(70),</w:t>
+      </w:r>
+    </w:p>
+    <w:p>
+      <w:r>
+        <w:t xml:space="preserve"> `baptized` varchar(3),</w:t>
+      </w:r>
+    </w:p>
+    <w:p>
+      <w:r>
+        <w:t xml:space="preserve"> `declaration` varchar(30),</w:t>
+      </w:r>
+    </w:p>
+    <w:p>
+      <w:r>
+        <w:t xml:space="preserve"> `</w:t>
+      </w:r>
+      <w:proofErr w:type="spellStart"/>
+      <w:r>
+        <w:t>adhar</w:t>
+      </w:r>
+      <w:proofErr w:type="spellEnd"/>
+      <w:r>
+        <w:t>` varchar(16),</w:t>
+      </w:r>
+    </w:p>
+    <w:p>
+      <w:r>
+        <w:t xml:space="preserve">  `</w:t>
+      </w:r>
+      <w:proofErr w:type="spellStart"/>
+      <w:r>
+        <w:t>memberimage</w:t>
+      </w:r>
+      <w:proofErr w:type="spellEnd"/>
+      <w:r>
+        <w:t>` varchar(30),</w:t>
+      </w:r>
+    </w:p>
+    <w:p>
+      <w:r>
+        <w:t xml:space="preserve">    </w:t>
+      </w:r>
+    </w:p>
+    <w:p>
+      <w:r>
+        <w:t xml:space="preserve">  PRIMARY KEY (`id`));</w:t>
       </w:r>
     </w:p>
     <w:sectPr>

</xml_diff>